<commit_message>
added links to resume
</commit_message>
<xml_diff>
--- a/assets/documents/Portfolio-resume revised.docx
+++ b/assets/documents/Portfolio-resume revised.docx
@@ -140,21 +140,7 @@
             <w:rStyle w:val="Hyperlink"/>
             <w:rFonts w:ascii="Garamond" w:eastAsia="Times New Roman" w:hAnsi="Garamond" w:cs="Times New Roman"/>
           </w:rPr>
-          <w:t>www.linkedin.com/in/alex-noble-j</w:t>
-        </w:r>
-        <w:r>
-          <w:rPr>
-            <w:rStyle w:val="Hyperlink"/>
-            <w:rFonts w:ascii="Garamond" w:eastAsia="Times New Roman" w:hAnsi="Garamond" w:cs="Times New Roman"/>
-          </w:rPr>
-          <w:t>a</w:t>
-        </w:r>
-        <w:r>
-          <w:rPr>
-            <w:rStyle w:val="Hyperlink"/>
-            <w:rFonts w:ascii="Garamond" w:eastAsia="Times New Roman" w:hAnsi="Garamond" w:cs="Times New Roman"/>
-          </w:rPr>
-          <w:t>mes-b50139224</w:t>
+          <w:t>www.linkedin.com/in/alex-noble-james-b50139224</w:t>
         </w:r>
       </w:hyperlink>
       <w:r>
@@ -323,6 +309,20 @@
         </w:rPr>
         <w:t xml:space="preserve"> – Front-End Development Project</w:t>
       </w:r>
+      <w:r>
+        <w:rPr>
+          <w:rFonts w:ascii="Garamond" w:eastAsia="Times New Roman" w:hAnsi="Garamond" w:cs="Times New Roman"/>
+          <w:color w:val="000000"/>
+        </w:rPr>
+        <w:t xml:space="preserve"> - </w:t>
+      </w:r>
+      <w:r>
+        <w:rPr>
+          <w:rFonts w:ascii="Garamond" w:eastAsia="Times New Roman" w:hAnsi="Garamond" w:cs="Times New Roman"/>
+          <w:color w:val="000000"/>
+        </w:rPr>
+        <w:t>https://alexnj1.github.io/imbd/</w:t>
+      </w:r>
     </w:p>
     <w:p>
       <w:pPr>
@@ -425,6 +425,20 @@
         </w:rPr>
         <w:t xml:space="preserve"> – Full-Stack Development Project</w:t>
       </w:r>
+      <w:r>
+        <w:rPr>
+          <w:rFonts w:ascii="Garamond" w:eastAsia="Times New Roman" w:hAnsi="Garamond" w:cs="Times New Roman"/>
+          <w:color w:val="000000"/>
+        </w:rPr>
+        <w:t xml:space="preserve"> - </w:t>
+      </w:r>
+      <w:r>
+        <w:rPr>
+          <w:rFonts w:ascii="Garamond" w:eastAsia="Times New Roman" w:hAnsi="Garamond" w:cs="Times New Roman"/>
+          <w:color w:val="000000"/>
+        </w:rPr>
+        <w:t>https://protected-eyrie-05356.herokuapp.com/home</w:t>
+      </w:r>
     </w:p>
     <w:p>
       <w:pPr>
@@ -531,6 +545,20 @@
           <w:color w:val="000000"/>
         </w:rPr>
         <w:t>Full-Stack Development Project</w:t>
+      </w:r>
+      <w:r>
+        <w:rPr>
+          <w:rFonts w:ascii="Garamond" w:eastAsia="Times New Roman" w:hAnsi="Garamond" w:cs="Times New Roman"/>
+          <w:color w:val="000000"/>
+        </w:rPr>
+        <w:t xml:space="preserve"> - </w:t>
+      </w:r>
+      <w:r>
+        <w:rPr>
+          <w:rFonts w:ascii="Garamond" w:eastAsia="Times New Roman" w:hAnsi="Garamond" w:cs="Times New Roman"/>
+          <w:color w:val="000000"/>
+        </w:rPr>
+        <w:t>https://sheltered-fortress-48000.herokuapp.com/homepage</w:t>
       </w:r>
     </w:p>
     <w:p>
@@ -2481,10 +2509,10 @@
   <a:themeElements>
     <a:clrScheme name="Office">
       <a:dk1>
-        <a:sysClr val="windowText" lastClr="000000"/>
+        <a:sysClr val="windowText" lastClr="FFFFFF"/>
       </a:dk1>
       <a:lt1>
-        <a:sysClr val="window" lastClr="FFFFFF"/>
+        <a:sysClr val="window" lastClr="000000"/>
       </a:lt1>
       <a:dk2>
         <a:srgbClr val="44546A"/>

</xml_diff>